<commit_message>
Updated ITUS SRD REVIEW
</commit_message>
<xml_diff>
--- a/ITUS SRD Review/Team ITUS SRD comments.docx
+++ b/ITUS SRD Review/Team ITUS SRD comments.docx
@@ -3,8 +3,16 @@
 <w:document xmlns:wpc="http://schemas.microsoft.com/office/word/2010/wordprocessingCanvas" xmlns:mc="http://schemas.openxmlformats.org/markup-compatibility/2006" xmlns:o="urn:schemas-microsoft-com:office:office" xmlns:r="http://schemas.openxmlformats.org/officeDocument/2006/relationships" xmlns:m="http://schemas.openxmlformats.org/officeDocument/2006/math" xmlns:v="urn:schemas-microsoft-com:vml" xmlns:wp14="http://schemas.microsoft.com/office/word/2010/wordprocessingDrawing" xmlns:wp="http://schemas.openxmlformats.org/drawingml/2006/wordprocessingDrawing" xmlns:w10="urn:schemas-microsoft-com:office:word" xmlns:w="http://schemas.openxmlformats.org/wordprocessingml/2006/main" xmlns:w14="http://schemas.microsoft.com/office/word/2010/wordml" xmlns:wpg="http://schemas.microsoft.com/office/word/2010/wordprocessingGroup" xmlns:wpi="http://schemas.microsoft.com/office/word/2010/wordprocessingInk" xmlns:wne="http://schemas.microsoft.com/office/word/2006/wordml" xmlns:wps="http://schemas.microsoft.com/office/word/2010/wordprocessingShape" mc:Ignorable="w14 wp14">
   <w:body>
     <w:p>
+      <w:pPr>
+        <w:jc w:val="center"/>
+      </w:pPr>
       <w:r>
         <w:t>COMMENTS:</w:t>
+      </w:r>
+    </w:p>
+    <w:p>
+      <w:r>
+        <w:t>Overall:</w:t>
       </w:r>
     </w:p>
     <w:p>
@@ -27,6 +35,69 @@
           <w:numId w:val="1"/>
         </w:numPr>
       </w:pPr>
+      <w:r>
+        <w:t>The formatting makes it a little hard to differentiate between individual requirements. If the sub parts of each requirement (</w:t>
+      </w:r>
+      <w:proofErr w:type="spellStart"/>
+      <w:r>
+        <w:t>ie</w:t>
+      </w:r>
+      <w:proofErr w:type="spellEnd"/>
+      <w:r>
+        <w:t xml:space="preserve"> x.x.1-x.x.5) were indented or smaller text it would improve flow and readability of the document.</w:t>
+      </w:r>
+    </w:p>
+    <w:p>
+      <w:r>
+        <w:t>Sections 1-3 (Lloyd)</w:t>
+      </w:r>
+    </w:p>
+    <w:p/>
+    <w:p>
+      <w:proofErr w:type="gramStart"/>
+      <w:r>
+        <w:t>Sections  4</w:t>
+      </w:r>
+      <w:proofErr w:type="gramEnd"/>
+      <w:r>
+        <w:t>-6 (Jeff)</w:t>
+      </w:r>
+    </w:p>
+    <w:p>
+      <w:pPr>
+        <w:pStyle w:val="ListParagraph"/>
+        <w:numPr>
+          <w:ilvl w:val="0"/>
+          <w:numId w:val="1"/>
+        </w:numPr>
+      </w:pPr>
+      <w:r>
+        <w:t>5.2.4 – Human reaction time not really a standard, can very broadly.</w:t>
+      </w:r>
+    </w:p>
+    <w:p>
+      <w:pPr>
+        <w:pStyle w:val="ListParagraph"/>
+        <w:numPr>
+          <w:ilvl w:val="0"/>
+          <w:numId w:val="1"/>
+        </w:numPr>
+      </w:pPr>
+      <w:r>
+        <w:t>6.2.1 – No obvious reason to specify ‘green’ light</w:t>
+      </w:r>
+    </w:p>
+    <w:p/>
+    <w:p>
+      <w:r>
+        <w:t>Sections 7-9 (Tyler)</w:t>
+      </w:r>
+    </w:p>
+    <w:p/>
+    <w:p>
+      <w:r>
+        <w:t>Sections 10-12 (CM)</w:t>
+      </w:r>
       <w:bookmarkStart w:id="0" w:name="_GoBack"/>
       <w:bookmarkEnd w:id="0"/>
     </w:p>

</xml_diff>

<commit_message>
Updated my sections for the Itus Review
</commit_message>
<xml_diff>
--- a/ITUS SRD Review/Team ITUS SRD comments.docx
+++ b/ITUS SRD Review/Team ITUS SRD comments.docx
@@ -49,18 +49,13 @@
     </w:p>
     <w:p>
       <w:r>
-        <w:t>Sections 1-3 (Lloyd)</w:t>
-      </w:r>
-    </w:p>
-    <w:p/>
-    <w:p>
-      <w:proofErr w:type="gramStart"/>
-      <w:r>
-        <w:t>Sections  4</w:t>
-      </w:r>
-      <w:proofErr w:type="gramEnd"/>
-      <w:r>
-        <w:t>-6 (Jeff)</w:t>
+        <w:t>Sections 1-3 (</w:t>
+      </w:r>
+      <w:r>
+        <w:t>Beaver</w:t>
+      </w:r>
+      <w:r>
+        <w:t>)</w:t>
       </w:r>
     </w:p>
     <w:p>
@@ -72,8 +67,28 @@
         </w:numPr>
       </w:pPr>
       <w:r>
-        <w:t>5.2.4 – Human reaction time not really a standard, can very broadly.</w:t>
-      </w:r>
+        <w:t>2.2</w:t>
+      </w:r>
+      <w:r>
+        <w:t xml:space="preserve"> What about changing </w:t>
+      </w:r>
+      <w:r>
+        <w:t>frequencies</w:t>
+      </w:r>
+      <w:r>
+        <w:t xml:space="preserve">? I’ve been paintballing and many sites have parties with 10-15 </w:t>
+      </w:r>
+      <w:r>
+        <w:t>paintball</w:t>
+      </w:r>
+      <w:r>
+        <w:t xml:space="preserve"> courses. And they just rotate you through the different courses for the whole day. I think </w:t>
+      </w:r>
+      <w:r>
+        <w:t>changing frequencies would be something you want the user to be able to set.</w:t>
+      </w:r>
+      <w:bookmarkStart w:id="0" w:name="_GoBack"/>
+      <w:bookmarkEnd w:id="0"/>
     </w:p>
     <w:p>
       <w:pPr>
@@ -84,22 +99,81 @@
         </w:numPr>
       </w:pPr>
       <w:r>
+        <w:t xml:space="preserve">3.1.4 – What about FCC requirements; </w:t>
+      </w:r>
+      <w:r>
+        <w:t>is</w:t>
+      </w:r>
+      <w:r>
+        <w:t xml:space="preserve"> that an issue? For example you can transmit radio on 92.5 but if you transmit more than 100 ft. you now have a pirate radio signal.</w:t>
+      </w:r>
+    </w:p>
+    <w:p/>
+    <w:p>
+      <w:proofErr w:type="gramStart"/>
+      <w:r>
+        <w:t>Sections  4</w:t>
+      </w:r>
+      <w:proofErr w:type="gramEnd"/>
+      <w:r>
+        <w:t>-6 (</w:t>
+      </w:r>
+      <w:r>
+        <w:t>Bandit</w:t>
+      </w:r>
+      <w:r>
+        <w:t>)</w:t>
+      </w:r>
+    </w:p>
+    <w:p>
+      <w:pPr>
+        <w:pStyle w:val="ListParagraph"/>
+        <w:numPr>
+          <w:ilvl w:val="0"/>
+          <w:numId w:val="1"/>
+        </w:numPr>
+      </w:pPr>
+      <w:r>
+        <w:t>5.2.4 – Human reaction time not really a standard, can very broadly.</w:t>
+      </w:r>
+    </w:p>
+    <w:p>
+      <w:pPr>
+        <w:pStyle w:val="ListParagraph"/>
+        <w:numPr>
+          <w:ilvl w:val="0"/>
+          <w:numId w:val="1"/>
+        </w:numPr>
+      </w:pPr>
+      <w:r>
         <w:t>6.2.1 – No obvious reason to specify ‘green’ light</w:t>
       </w:r>
     </w:p>
     <w:p/>
     <w:p>
       <w:r>
-        <w:t>Sections 7-9 (Tyler)</w:t>
+        <w:t>Sections 7-9 (</w:t>
+      </w:r>
+      <w:r>
+        <w:t>Penny</w:t>
+      </w:r>
+      <w:r>
+        <w:t>)</w:t>
       </w:r>
     </w:p>
     <w:p/>
     <w:p>
       <w:r>
-        <w:t>Sections 10-12 (CM)</w:t>
-      </w:r>
-      <w:bookmarkStart w:id="0" w:name="_GoBack"/>
-      <w:bookmarkEnd w:id="0"/>
+        <w:t>Sections 10-12 (</w:t>
+      </w:r>
+      <w:proofErr w:type="spellStart"/>
+      <w:r>
+        <w:t>Dawg</w:t>
+      </w:r>
+      <w:proofErr w:type="spellEnd"/>
+      <w:r>
+        <w:t>)</w:t>
+      </w:r>
     </w:p>
     <w:sectPr>
       <w:pgSz w:w="12240" w:h="15840"/>

</xml_diff>

<commit_message>
Added final addition to SRS
Added 5.9 to the performance section that includes the threshold.
</commit_message>
<xml_diff>
--- a/ITUS SRD Review/Team ITUS SRD comments.docx
+++ b/ITUS SRD Review/Team ITUS SRD comments.docx
@@ -87,8 +87,6 @@
       <w:r>
         <w:t>changing frequencies would be something you want the user to be able to set.</w:t>
       </w:r>
-      <w:bookmarkStart w:id="0" w:name="_GoBack"/>
-      <w:bookmarkEnd w:id="0"/>
     </w:p>
     <w:p>
       <w:pPr>
@@ -161,7 +159,94 @@
         <w:t>)</w:t>
       </w:r>
     </w:p>
-    <w:p/>
+    <w:p>
+      <w:pPr>
+        <w:ind w:left="720"/>
+      </w:pPr>
+      <w:r>
+        <w:t>8.1.1 – states the system will be aiming at human target</w:t>
+      </w:r>
+      <w:proofErr w:type="gramStart"/>
+      <w:r>
+        <w:t>..</w:t>
+      </w:r>
+      <w:proofErr w:type="gramEnd"/>
+      <w:r>
+        <w:t xml:space="preserve"> </w:t>
+      </w:r>
+      <w:proofErr w:type="gramStart"/>
+      <w:r>
+        <w:t>needs</w:t>
+      </w:r>
+      <w:proofErr w:type="gramEnd"/>
+      <w:r>
+        <w:t xml:space="preserve"> to be changed to something else like deer.</w:t>
+      </w:r>
+    </w:p>
+    <w:p>
+      <w:pPr>
+        <w:ind w:left="720"/>
+      </w:pPr>
+      <w:r>
+        <w:t xml:space="preserve">8.2.1 – cost effective with a price of less than 25 dollars. Is that your requirement or the </w:t>
+      </w:r>
+      <w:proofErr w:type="gramStart"/>
+      <w:r>
+        <w:t>sellers</w:t>
+      </w:r>
+      <w:proofErr w:type="gramEnd"/>
+      <w:r>
+        <w:t xml:space="preserve"> requirement. The system should not have a sell requirement such as this. You will be using much more than 25 $ for R/D alone. This should be changed accordingly.</w:t>
+      </w:r>
+    </w:p>
+    <w:p>
+      <w:pPr>
+        <w:ind w:left="720"/>
+      </w:pPr>
+      <w:r>
+        <w:t xml:space="preserve">8.3 – why is </w:t>
+      </w:r>
+      <w:proofErr w:type="gramStart"/>
+      <w:r>
+        <w:t>this</w:t>
+      </w:r>
+      <w:r>
+        <w:t xml:space="preserve"> a</w:t>
+      </w:r>
+      <w:proofErr w:type="gramEnd"/>
+      <w:r>
+        <w:t xml:space="preserve"> requirement?</w:t>
+      </w:r>
+    </w:p>
+    <w:p>
+      <w:pPr>
+        <w:ind w:left="720"/>
+      </w:pPr>
+      <w:r>
+        <w:t>8.4 – why does it have to be in metric units? Why not standard?</w:t>
+      </w:r>
+    </w:p>
+    <w:p>
+      <w:pPr>
+        <w:ind w:left="720"/>
+      </w:pPr>
+      <w:r>
+        <w:t>9 – Should also include that the sponsor will accept the product if criteria is met. Also as this is acceptance criteria for the sponsor you are referencing a client more in the verification procedure. You should only include</w:t>
+      </w:r>
+      <w:bookmarkStart w:id="0" w:name="_GoBack"/>
+      <w:bookmarkEnd w:id="0"/>
+      <w:r>
+        <w:t xml:space="preserve"> the client/sponsor requirements in the acceptance criteria because they did not ask for the rest. Only include what the client specifically requested and how you will verify those requests made. No more </w:t>
+      </w:r>
+      <w:proofErr w:type="gramStart"/>
+      <w:r>
+        <w:t>no</w:t>
+      </w:r>
+      <w:proofErr w:type="gramEnd"/>
+      <w:r>
+        <w:t xml:space="preserve"> less.</w:t>
+      </w:r>
+    </w:p>
     <w:p>
       <w:r>
         <w:t>Sections 10-12 (</w:t>

</xml_diff>